<commit_message>
modify firmware version to V0.0.4
</commit_message>
<xml_diff>
--- a/Multifunctional Watch 版本更新信息.docx
+++ b/Multifunctional Watch 版本更新信息.docx
@@ -350,6 +350,18 @@
                 <w:rFonts w:hint="eastAsia"/>
               </w:rPr>
             </w:pPr>
+            <w:r>
+              <w:rPr>
+                <w:rFonts w:hint="eastAsia"/>
+              </w:rPr>
+              <w:t>V0.0.</w:t>
+            </w:r>
+            <w:r>
+              <w:rPr>
+                <w:rFonts w:hint="eastAsia"/>
+              </w:rPr>
+              <w:t>4</w:t>
+            </w:r>
           </w:p>
         </w:tc>
         <w:tc>
@@ -363,6 +375,12 @@
                 <w:rFonts w:hint="eastAsia"/>
               </w:rPr>
             </w:pPr>
+            <w:r>
+              <w:rPr>
+                <w:rFonts w:hint="eastAsia"/>
+              </w:rPr>
+              <w:t>优化部分按键代码，增加key1 key2长按功能</w:t>
+            </w:r>
           </w:p>
         </w:tc>
         <w:tc>
@@ -376,6 +394,15 @@
                 <w:rFonts w:hint="eastAsia"/>
               </w:rPr>
             </w:pPr>
+            <w:r>
+              <w:t>2025/11/</w:t>
+            </w:r>
+            <w:r>
+              <w:rPr>
+                <w:rFonts w:hint="eastAsia"/>
+              </w:rPr>
+              <w:t>11</w:t>
+            </w:r>
           </w:p>
         </w:tc>
         <w:tc>
@@ -389,6 +416,12 @@
                 <w:rFonts w:hint="eastAsia"/>
               </w:rPr>
             </w:pPr>
+            <w:r>
+              <w:rPr>
+                <w:rFonts w:hint="eastAsia"/>
+              </w:rPr>
+              <w:t>Kenny</w:t>
+            </w:r>
           </w:p>
         </w:tc>
       </w:tr>

</xml_diff>

<commit_message>
finish optimizing key.c and solve counter_timer_stopwatch bug.
</commit_message>
<xml_diff>
--- a/Multifunctional Watch 版本更新信息.docx
+++ b/Multifunctional Watch 版本更新信息.docx
@@ -354,13 +354,7 @@
               <w:rPr>
                 <w:rFonts w:hint="eastAsia"/>
               </w:rPr>
-              <w:t>V0.0.</w:t>
-            </w:r>
-            <w:r>
-              <w:rPr>
-                <w:rFonts w:hint="eastAsia"/>
-              </w:rPr>
-              <w:t>4</w:t>
+              <w:t>V0.0.4</w:t>
             </w:r>
           </w:p>
         </w:tc>
@@ -440,6 +434,18 @@
                 <w:rFonts w:hint="eastAsia"/>
               </w:rPr>
             </w:pPr>
+            <w:r>
+              <w:rPr>
+                <w:rFonts w:hint="eastAsia"/>
+              </w:rPr>
+              <w:t>V0.0.</w:t>
+            </w:r>
+            <w:r>
+              <w:rPr>
+                <w:rFonts w:hint="eastAsia"/>
+              </w:rPr>
+              <w:t>5</w:t>
+            </w:r>
           </w:p>
         </w:tc>
         <w:tc>
@@ -453,6 +459,26 @@
                 <w:rFonts w:hint="eastAsia"/>
               </w:rPr>
             </w:pPr>
+            <w:r>
+              <w:rPr>
+                <w:rFonts w:hint="eastAsia"/>
+              </w:rPr>
+              <w:t>完成</w:t>
+            </w:r>
+            <w:proofErr w:type="spellStart"/>
+            <w:r>
+              <w:rPr>
+                <w:rFonts w:hint="eastAsia"/>
+              </w:rPr>
+              <w:t>key.c</w:t>
+            </w:r>
+            <w:proofErr w:type="spellEnd"/>
+            <w:r>
+              <w:rPr>
+                <w:rFonts w:hint="eastAsia"/>
+              </w:rPr>
+              <w:t>的优化：并且解决了按计时器的清除选项会让秒表和定时器不能使用的bug</w:t>
+            </w:r>
           </w:p>
         </w:tc>
         <w:tc>
@@ -466,6 +492,21 @@
                 <w:rFonts w:hint="eastAsia"/>
               </w:rPr>
             </w:pPr>
+            <w:r>
+              <w:t>2025/11/</w:t>
+            </w:r>
+            <w:r>
+              <w:rPr>
+                <w:rFonts w:hint="eastAsia"/>
+              </w:rPr>
+              <w:t>1</w:t>
+            </w:r>
+            <w:r>
+              <w:rPr>
+                <w:rFonts w:hint="eastAsia"/>
+              </w:rPr>
+              <w:t>2</w:t>
+            </w:r>
           </w:p>
         </w:tc>
         <w:tc>
@@ -479,6 +520,12 @@
                 <w:rFonts w:hint="eastAsia"/>
               </w:rPr>
             </w:pPr>
+            <w:r>
+              <w:rPr>
+                <w:rFonts w:hint="eastAsia"/>
+              </w:rPr>
+              <w:t>Kenny</w:t>
+            </w:r>
           </w:p>
         </w:tc>
       </w:tr>

</xml_diff>